<commit_message>
complete unit 6 and 7 labs
</commit_message>
<xml_diff>
--- a/LabUnit6.docx
+++ b/LabUnit6.docx
@@ -72,42 +72,6 @@
             <w:r>
               <w:t>2.</w:t>
             </w:r>
-          </w:p>
-        </w:tc>
-      </w:tr>
-      <w:tr>
-        <w:tc>
-          <w:tcPr>
-            <w:tcW w:w="9350" w:type="dxa"/>
-          </w:tcPr>
-          <w:p>
-            <w:r>
-              <w:t>3.</w:t>
-            </w:r>
-          </w:p>
-        </w:tc>
-      </w:tr>
-      <w:tr>
-        <w:tc>
-          <w:tcPr>
-            <w:tcW w:w="9350" w:type="dxa"/>
-          </w:tcPr>
-          <w:p>
-            <w:r>
-              <w:t>4.</w:t>
-            </w:r>
-          </w:p>
-        </w:tc>
-      </w:tr>
-      <w:tr>
-        <w:tc>
-          <w:tcPr>
-            <w:tcW w:w="9350" w:type="dxa"/>
-          </w:tcPr>
-          <w:p>
-            <w:r>
-              <w:t>5.</w:t>
-            </w:r>
             <w:r>
               <w:rPr>
                 <w:noProof/>
@@ -119,10 +83,10 @@
                 <w:noProof/>
               </w:rPr>
               <w:drawing>
-                <wp:inline distT="0" distB="0" distL="0" distR="0" wp14:anchorId="0DB559BF" wp14:editId="0140A372">
-                  <wp:extent cx="5943600" cy="1631950"/>
-                  <wp:effectExtent l="0" t="0" r="0" b="6350"/>
-                  <wp:docPr id="2" name="Picture 2"/>
+                <wp:inline distT="0" distB="0" distL="0" distR="0" wp14:anchorId="05DF3FFA" wp14:editId="60A6098C">
+                  <wp:extent cx="5943600" cy="2719705"/>
+                  <wp:effectExtent l="0" t="0" r="0" b="4445"/>
+                  <wp:docPr id="9" name="Picture 9"/>
                   <wp:cNvGraphicFramePr>
                     <a:graphicFrameLocks xmlns:a="http://schemas.openxmlformats.org/drawingml/2006/main" noChangeAspect="1"/>
                   </wp:cNvGraphicFramePr>
@@ -142,7 +106,7 @@
                         <pic:spPr>
                           <a:xfrm>
                             <a:off x="0" y="0"/>
-                            <a:ext cx="5943600" cy="1631950"/>
+                            <a:ext cx="5943600" cy="2719705"/>
                           </a:xfrm>
                           <a:prstGeom prst="rect">
                             <a:avLst/>
@@ -165,7 +129,7 @@
           <w:p>
             <w:r>
               <w:lastRenderedPageBreak/>
-              <w:t>6.</w:t>
+              <w:t>3.</w:t>
             </w:r>
             <w:r>
               <w:rPr>
@@ -178,10 +142,10 @@
                 <w:noProof/>
               </w:rPr>
               <w:drawing>
-                <wp:inline distT="0" distB="0" distL="0" distR="0" wp14:anchorId="2E08A0E4" wp14:editId="1C1104C0">
-                  <wp:extent cx="5943600" cy="2911475"/>
-                  <wp:effectExtent l="0" t="0" r="0" b="3175"/>
-                  <wp:docPr id="5" name="Picture 5"/>
+                <wp:inline distT="0" distB="0" distL="0" distR="0" wp14:anchorId="019745AA" wp14:editId="23584607">
+                  <wp:extent cx="5943600" cy="2715260"/>
+                  <wp:effectExtent l="0" t="0" r="0" b="8890"/>
+                  <wp:docPr id="7" name="Picture 7"/>
                   <wp:cNvGraphicFramePr>
                     <a:graphicFrameLocks xmlns:a="http://schemas.openxmlformats.org/drawingml/2006/main" noChangeAspect="1"/>
                   </wp:cNvGraphicFramePr>
@@ -201,7 +165,7 @@
                         <pic:spPr>
                           <a:xfrm>
                             <a:off x="0" y="0"/>
-                            <a:ext cx="5943600" cy="2911475"/>
+                            <a:ext cx="5943600" cy="2715260"/>
                           </a:xfrm>
                           <a:prstGeom prst="rect">
                             <a:avLst/>
@@ -223,7 +187,7 @@
           </w:tcPr>
           <w:p>
             <w:r>
-              <w:t>7.</w:t>
+              <w:t>4.</w:t>
             </w:r>
             <w:r>
               <w:rPr>
@@ -236,10 +200,10 @@
                 <w:noProof/>
               </w:rPr>
               <w:drawing>
-                <wp:inline distT="0" distB="0" distL="0" distR="0" wp14:anchorId="0F709ECB" wp14:editId="6E8897E0">
-                  <wp:extent cx="5943600" cy="2896235"/>
-                  <wp:effectExtent l="0" t="0" r="0" b="0"/>
-                  <wp:docPr id="6" name="Picture 6"/>
+                <wp:inline distT="0" distB="0" distL="0" distR="0" wp14:anchorId="103648F3" wp14:editId="0D9940D0">
+                  <wp:extent cx="5943600" cy="2715260"/>
+                  <wp:effectExtent l="0" t="0" r="0" b="8890"/>
+                  <wp:docPr id="8" name="Picture 8"/>
                   <wp:cNvGraphicFramePr>
                     <a:graphicFrameLocks xmlns:a="http://schemas.openxmlformats.org/drawingml/2006/main" noChangeAspect="1"/>
                   </wp:cNvGraphicFramePr>
@@ -259,7 +223,7 @@
                         <pic:spPr>
                           <a:xfrm>
                             <a:off x="0" y="0"/>
-                            <a:ext cx="5943600" cy="2896235"/>
+                            <a:ext cx="5943600" cy="2715260"/>
                           </a:xfrm>
                           <a:prstGeom prst="rect">
                             <a:avLst/>
@@ -271,8 +235,6 @@
                 </wp:inline>
               </w:drawing>
             </w:r>
-            <w:bookmarkStart w:id="0" w:name="_GoBack"/>
-            <w:bookmarkEnd w:id="0"/>
           </w:p>
         </w:tc>
       </w:tr>
@@ -283,8 +245,7 @@
           </w:tcPr>
           <w:p>
             <w:r>
-              <w:lastRenderedPageBreak/>
-              <w:t>8.</w:t>
+              <w:t>5.</w:t>
             </w:r>
             <w:r>
               <w:rPr>
@@ -297,10 +258,10 @@
                 <w:noProof/>
               </w:rPr>
               <w:drawing>
-                <wp:inline distT="0" distB="0" distL="0" distR="0" wp14:anchorId="756FE94A" wp14:editId="6155BFC1">
-                  <wp:extent cx="5943600" cy="2898775"/>
-                  <wp:effectExtent l="0" t="0" r="0" b="0"/>
-                  <wp:docPr id="4" name="Picture 4"/>
+                <wp:inline distT="0" distB="0" distL="0" distR="0" wp14:anchorId="0DB559BF" wp14:editId="0140A372">
+                  <wp:extent cx="5943600" cy="1631950"/>
+                  <wp:effectExtent l="0" t="0" r="0" b="6350"/>
+                  <wp:docPr id="2" name="Picture 2"/>
                   <wp:cNvGraphicFramePr>
                     <a:graphicFrameLocks xmlns:a="http://schemas.openxmlformats.org/drawingml/2006/main" noChangeAspect="1"/>
                   </wp:cNvGraphicFramePr>
@@ -320,7 +281,7 @@
                         <pic:spPr>
                           <a:xfrm>
                             <a:off x="0" y="0"/>
-                            <a:ext cx="5943600" cy="2898775"/>
+                            <a:ext cx="5943600" cy="1631950"/>
                           </a:xfrm>
                           <a:prstGeom prst="rect">
                             <a:avLst/>
@@ -342,7 +303,8 @@
           </w:tcPr>
           <w:p>
             <w:r>
-              <w:t>9.</w:t>
+              <w:lastRenderedPageBreak/>
+              <w:t>6.</w:t>
             </w:r>
             <w:r>
               <w:rPr>
@@ -355,10 +317,10 @@
                 <w:noProof/>
               </w:rPr>
               <w:drawing>
-                <wp:inline distT="0" distB="0" distL="0" distR="0" wp14:anchorId="4F4212B3" wp14:editId="34D44434">
-                  <wp:extent cx="5943600" cy="2901950"/>
-                  <wp:effectExtent l="0" t="0" r="0" b="0"/>
-                  <wp:docPr id="3" name="Picture 3"/>
+                <wp:inline distT="0" distB="0" distL="0" distR="0" wp14:anchorId="2E08A0E4" wp14:editId="1C1104C0">
+                  <wp:extent cx="5943600" cy="2911475"/>
+                  <wp:effectExtent l="0" t="0" r="0" b="3175"/>
+                  <wp:docPr id="5" name="Picture 5"/>
                   <wp:cNvGraphicFramePr>
                     <a:graphicFrameLocks xmlns:a="http://schemas.openxmlformats.org/drawingml/2006/main" noChangeAspect="1"/>
                   </wp:cNvGraphicFramePr>
@@ -378,6 +340,181 @@
                         <pic:spPr>
                           <a:xfrm>
                             <a:off x="0" y="0"/>
+                            <a:ext cx="5943600" cy="2911475"/>
+                          </a:xfrm>
+                          <a:prstGeom prst="rect">
+                            <a:avLst/>
+                          </a:prstGeom>
+                        </pic:spPr>
+                      </pic:pic>
+                    </a:graphicData>
+                  </a:graphic>
+                </wp:inline>
+              </w:drawing>
+            </w:r>
+          </w:p>
+        </w:tc>
+      </w:tr>
+      <w:tr>
+        <w:tc>
+          <w:tcPr>
+            <w:tcW w:w="9350" w:type="dxa"/>
+          </w:tcPr>
+          <w:p>
+            <w:r>
+              <w:t>7.</w:t>
+            </w:r>
+            <w:r>
+              <w:rPr>
+                <w:noProof/>
+              </w:rPr>
+              <w:t xml:space="preserve"> </w:t>
+            </w:r>
+            <w:r>
+              <w:rPr>
+                <w:noProof/>
+              </w:rPr>
+              <w:drawing>
+                <wp:inline distT="0" distB="0" distL="0" distR="0" wp14:anchorId="0F709ECB" wp14:editId="6E8897E0">
+                  <wp:extent cx="5943600" cy="2896235"/>
+                  <wp:effectExtent l="0" t="0" r="0" b="0"/>
+                  <wp:docPr id="6" name="Picture 6"/>
+                  <wp:cNvGraphicFramePr>
+                    <a:graphicFrameLocks xmlns:a="http://schemas.openxmlformats.org/drawingml/2006/main" noChangeAspect="1"/>
+                  </wp:cNvGraphicFramePr>
+                  <a:graphic xmlns:a="http://schemas.openxmlformats.org/drawingml/2006/main">
+                    <a:graphicData uri="http://schemas.openxmlformats.org/drawingml/2006/picture">
+                      <pic:pic xmlns:pic="http://schemas.openxmlformats.org/drawingml/2006/picture">
+                        <pic:nvPicPr>
+                          <pic:cNvPr id="1" name=""/>
+                          <pic:cNvPicPr/>
+                        </pic:nvPicPr>
+                        <pic:blipFill>
+                          <a:blip r:embed="rId10"/>
+                          <a:stretch>
+                            <a:fillRect/>
+                          </a:stretch>
+                        </pic:blipFill>
+                        <pic:spPr>
+                          <a:xfrm>
+                            <a:off x="0" y="0"/>
+                            <a:ext cx="5943600" cy="2896235"/>
+                          </a:xfrm>
+                          <a:prstGeom prst="rect">
+                            <a:avLst/>
+                          </a:prstGeom>
+                        </pic:spPr>
+                      </pic:pic>
+                    </a:graphicData>
+                  </a:graphic>
+                </wp:inline>
+              </w:drawing>
+            </w:r>
+          </w:p>
+        </w:tc>
+      </w:tr>
+      <w:tr>
+        <w:tc>
+          <w:tcPr>
+            <w:tcW w:w="9350" w:type="dxa"/>
+          </w:tcPr>
+          <w:p>
+            <w:r>
+              <w:lastRenderedPageBreak/>
+              <w:t>8.</w:t>
+            </w:r>
+            <w:r>
+              <w:rPr>
+                <w:noProof/>
+              </w:rPr>
+              <w:t xml:space="preserve"> </w:t>
+            </w:r>
+            <w:r>
+              <w:rPr>
+                <w:noProof/>
+              </w:rPr>
+              <w:drawing>
+                <wp:inline distT="0" distB="0" distL="0" distR="0" wp14:anchorId="756FE94A" wp14:editId="6155BFC1">
+                  <wp:extent cx="5943600" cy="2898775"/>
+                  <wp:effectExtent l="0" t="0" r="0" b="0"/>
+                  <wp:docPr id="4" name="Picture 4"/>
+                  <wp:cNvGraphicFramePr>
+                    <a:graphicFrameLocks xmlns:a="http://schemas.openxmlformats.org/drawingml/2006/main" noChangeAspect="1"/>
+                  </wp:cNvGraphicFramePr>
+                  <a:graphic xmlns:a="http://schemas.openxmlformats.org/drawingml/2006/main">
+                    <a:graphicData uri="http://schemas.openxmlformats.org/drawingml/2006/picture">
+                      <pic:pic xmlns:pic="http://schemas.openxmlformats.org/drawingml/2006/picture">
+                        <pic:nvPicPr>
+                          <pic:cNvPr id="1" name=""/>
+                          <pic:cNvPicPr/>
+                        </pic:nvPicPr>
+                        <pic:blipFill>
+                          <a:blip r:embed="rId11"/>
+                          <a:stretch>
+                            <a:fillRect/>
+                          </a:stretch>
+                        </pic:blipFill>
+                        <pic:spPr>
+                          <a:xfrm>
+                            <a:off x="0" y="0"/>
+                            <a:ext cx="5943600" cy="2898775"/>
+                          </a:xfrm>
+                          <a:prstGeom prst="rect">
+                            <a:avLst/>
+                          </a:prstGeom>
+                        </pic:spPr>
+                      </pic:pic>
+                    </a:graphicData>
+                  </a:graphic>
+                </wp:inline>
+              </w:drawing>
+            </w:r>
+          </w:p>
+        </w:tc>
+      </w:tr>
+      <w:tr>
+        <w:tc>
+          <w:tcPr>
+            <w:tcW w:w="9350" w:type="dxa"/>
+          </w:tcPr>
+          <w:p>
+            <w:r>
+              <w:t>9.</w:t>
+            </w:r>
+            <w:r>
+              <w:rPr>
+                <w:noProof/>
+              </w:rPr>
+              <w:t xml:space="preserve"> </w:t>
+            </w:r>
+            <w:r>
+              <w:rPr>
+                <w:noProof/>
+              </w:rPr>
+              <w:drawing>
+                <wp:inline distT="0" distB="0" distL="0" distR="0" wp14:anchorId="4F4212B3" wp14:editId="34D44434">
+                  <wp:extent cx="5943600" cy="2901950"/>
+                  <wp:effectExtent l="0" t="0" r="0" b="0"/>
+                  <wp:docPr id="3" name="Picture 3"/>
+                  <wp:cNvGraphicFramePr>
+                    <a:graphicFrameLocks xmlns:a="http://schemas.openxmlformats.org/drawingml/2006/main" noChangeAspect="1"/>
+                  </wp:cNvGraphicFramePr>
+                  <a:graphic xmlns:a="http://schemas.openxmlformats.org/drawingml/2006/main">
+                    <a:graphicData uri="http://schemas.openxmlformats.org/drawingml/2006/picture">
+                      <pic:pic xmlns:pic="http://schemas.openxmlformats.org/drawingml/2006/picture">
+                        <pic:nvPicPr>
+                          <pic:cNvPr id="1" name=""/>
+                          <pic:cNvPicPr/>
+                        </pic:nvPicPr>
+                        <pic:blipFill>
+                          <a:blip r:embed="rId12"/>
+                          <a:stretch>
+                            <a:fillRect/>
+                          </a:stretch>
+                        </pic:blipFill>
+                        <pic:spPr>
+                          <a:xfrm>
+                            <a:off x="0" y="0"/>
                             <a:ext cx="5943600" cy="2901950"/>
                           </a:xfrm>
                           <a:prstGeom prst="rect">
@@ -400,8 +537,57 @@
           </w:tcPr>
           <w:p>
             <w:r>
+              <w:lastRenderedPageBreak/>
               <w:t>10.</w:t>
             </w:r>
+            <w:r>
+              <w:rPr>
+                <w:noProof/>
+              </w:rPr>
+              <w:t xml:space="preserve"> </w:t>
+            </w:r>
+            <w:r>
+              <w:rPr>
+                <w:noProof/>
+              </w:rPr>
+              <w:drawing>
+                <wp:inline distT="0" distB="0" distL="0" distR="0" wp14:anchorId="02EE2F24" wp14:editId="06932F14">
+                  <wp:extent cx="5943600" cy="2723515"/>
+                  <wp:effectExtent l="0" t="0" r="0" b="635"/>
+                  <wp:docPr id="10" name="Picture 10"/>
+                  <wp:cNvGraphicFramePr>
+                    <a:graphicFrameLocks xmlns:a="http://schemas.openxmlformats.org/drawingml/2006/main" noChangeAspect="1"/>
+                  </wp:cNvGraphicFramePr>
+                  <a:graphic xmlns:a="http://schemas.openxmlformats.org/drawingml/2006/main">
+                    <a:graphicData uri="http://schemas.openxmlformats.org/drawingml/2006/picture">
+                      <pic:pic xmlns:pic="http://schemas.openxmlformats.org/drawingml/2006/picture">
+                        <pic:nvPicPr>
+                          <pic:cNvPr id="1" name=""/>
+                          <pic:cNvPicPr/>
+                        </pic:nvPicPr>
+                        <pic:blipFill>
+                          <a:blip r:embed="rId13"/>
+                          <a:stretch>
+                            <a:fillRect/>
+                          </a:stretch>
+                        </pic:blipFill>
+                        <pic:spPr>
+                          <a:xfrm>
+                            <a:off x="0" y="0"/>
+                            <a:ext cx="5943600" cy="2723515"/>
+                          </a:xfrm>
+                          <a:prstGeom prst="rect">
+                            <a:avLst/>
+                          </a:prstGeom>
+                        </pic:spPr>
+                      </pic:pic>
+                    </a:graphicData>
+                  </a:graphic>
+                </wp:inline>
+              </w:drawing>
+            </w:r>
+            <w:bookmarkStart w:id="0" w:name="_GoBack"/>
+            <w:bookmarkEnd w:id="0"/>
           </w:p>
         </w:tc>
       </w:tr>
@@ -540,6 +726,7 @@
     <w:lsdException w:name="HTML Sample" w:semiHidden="1" w:unhideWhenUsed="1"/>
     <w:lsdException w:name="HTML Typewriter" w:semiHidden="1" w:unhideWhenUsed="1"/>
     <w:lsdException w:name="HTML Variable" w:semiHidden="1" w:unhideWhenUsed="1"/>
+    <w:lsdException w:name="Normal Table" w:semiHidden="1" w:unhideWhenUsed="1"/>
     <w:lsdException w:name="annotation subject" w:semiHidden="1" w:unhideWhenUsed="1"/>
     <w:lsdException w:name="No List" w:semiHidden="1" w:unhideWhenUsed="1"/>
     <w:lsdException w:name="Outline List 1" w:semiHidden="1" w:unhideWhenUsed="1"/>
@@ -586,8 +773,10 @@
     <w:lsdException w:name="Table Subtle 2" w:semiHidden="1" w:unhideWhenUsed="1"/>
     <w:lsdException w:name="Table Web 1" w:semiHidden="1" w:unhideWhenUsed="1"/>
     <w:lsdException w:name="Table Web 2" w:semiHidden="1" w:unhideWhenUsed="1"/>
+    <w:lsdException w:name="Table Web 3" w:semiHidden="1" w:unhideWhenUsed="1"/>
     <w:lsdException w:name="Balloon Text" w:semiHidden="1" w:unhideWhenUsed="1"/>
     <w:lsdException w:name="Table Grid" w:uiPriority="39"/>
+    <w:lsdException w:name="Table Theme" w:semiHidden="1" w:unhideWhenUsed="1"/>
     <w:lsdException w:name="Placeholder Text" w:semiHidden="1"/>
     <w:lsdException w:name="No Spacing" w:uiPriority="1" w:qFormat="1"/>
     <w:lsdException w:name="Light Shading" w:uiPriority="60"/>

</xml_diff>